<commit_message>
20/6/63 #1 แก้ TrafficEdit
</commit_message>
<xml_diff>
--- a/TEMPLATE/w7.docx
+++ b/TEMPLATE/w7.docx
@@ -1,6 +1,6 @@
 
 <file path=word/document.xml><?xml version="1.0" encoding="utf-8"?>
-<w:document xmlns:wpc="http://schemas.microsoft.com/office/word/2010/wordprocessingCanvas" xmlns:cx="http://schemas.microsoft.com/office/drawing/2014/chartex" xmlns:cx1="http://schemas.microsoft.com/office/drawing/2015/9/8/chartex" xmlns:cx2="http://schemas.microsoft.com/office/drawing/2015/10/21/chartex" xmlns:cx3="http://schemas.microsoft.com/office/drawing/2016/5/9/chartex" xmlns:cx4="http://schemas.microsoft.com/office/drawing/2016/5/10/chartex" xmlns:cx5="http://schemas.microsoft.com/office/drawing/2016/5/11/chartex" xmlns:cx6="http://schemas.microsoft.com/office/drawing/2016/5/12/chartex" xmlns:cx7="http://schemas.microsoft.com/office/drawing/2016/5/13/chartex" xmlns:cx8="http://schemas.microsoft.com/office/drawing/2016/5/14/chartex" xmlns:mc="http://schemas.openxmlformats.org/markup-compatibility/2006" xmlns:aink="http://schemas.microsoft.com/office/drawing/2016/ink" xmlns:am3d="http://schemas.microsoft.com/office/drawing/2017/model3d" xmlns:o="urn:schemas-microsoft-com:office:office" xmlns:r="http://schemas.openxmlformats.org/officeDocument/2006/relationships" xmlns:m="http://schemas.openxmlformats.org/officeDocument/2006/math" xmlns:v="urn:schemas-microsoft-com:vml" xmlns:wp14="http://schemas.microsoft.com/office/word/2010/wordprocessingDrawing" xmlns:wp="http://schemas.openxmlformats.org/drawingml/2006/wordprocessingDrawing" xmlns:w10="urn:schemas-microsoft-com:office:word" xmlns:w="http://schemas.openxmlformats.org/wordprocessingml/2006/main" xmlns:w14="http://schemas.microsoft.com/office/word/2010/wordml" xmlns:w15="http://schemas.microsoft.com/office/word/2012/wordml" xmlns:w16cid="http://schemas.microsoft.com/office/word/2016/wordml/cid" xmlns:w16se="http://schemas.microsoft.com/office/word/2015/wordml/symex" xmlns:wpg="http://schemas.microsoft.com/office/word/2010/wordprocessingGroup" xmlns:wpi="http://schemas.microsoft.com/office/word/2010/wordprocessingInk" xmlns:wne="http://schemas.microsoft.com/office/word/2006/wordml" xmlns:wps="http://schemas.microsoft.com/office/word/2010/wordprocessingShape" mc:Ignorable="w14 w15 w16se w16cid wp14">
+<w:document xmlns:wpc="http://schemas.microsoft.com/office/word/2010/wordprocessingCanvas" xmlns:cx="http://schemas.microsoft.com/office/drawing/2014/chartex" xmlns:cx1="http://schemas.microsoft.com/office/drawing/2015/9/8/chartex" xmlns:cx2="http://schemas.microsoft.com/office/drawing/2015/10/21/chartex" xmlns:cx3="http://schemas.microsoft.com/office/drawing/2016/5/9/chartex" xmlns:cx4="http://schemas.microsoft.com/office/drawing/2016/5/10/chartex" xmlns:cx5="http://schemas.microsoft.com/office/drawing/2016/5/11/chartex" xmlns:cx6="http://schemas.microsoft.com/office/drawing/2016/5/12/chartex" xmlns:cx7="http://schemas.microsoft.com/office/drawing/2016/5/13/chartex" xmlns:cx8="http://schemas.microsoft.com/office/drawing/2016/5/14/chartex" xmlns:mc="http://schemas.openxmlformats.org/markup-compatibility/2006" xmlns:aink="http://schemas.microsoft.com/office/drawing/2016/ink" xmlns:am3d="http://schemas.microsoft.com/office/drawing/2017/model3d" xmlns:o="urn:schemas-microsoft-com:office:office" xmlns:r="http://schemas.openxmlformats.org/officeDocument/2006/relationships" xmlns:m="http://schemas.openxmlformats.org/officeDocument/2006/math" xmlns:v="urn:schemas-microsoft-com:vml" xmlns:wp14="http://schemas.microsoft.com/office/word/2010/wordprocessingDrawing" xmlns:wp="http://schemas.openxmlformats.org/drawingml/2006/wordprocessingDrawing" xmlns:w10="urn:schemas-microsoft-com:office:word" xmlns:w="http://schemas.openxmlformats.org/wordprocessingml/2006/main" xmlns:w14="http://schemas.microsoft.com/office/word/2010/wordml" xmlns:w15="http://schemas.microsoft.com/office/word/2012/wordml" xmlns:w16cex="http://schemas.microsoft.com/office/word/2018/wordml/cex" xmlns:w16cid="http://schemas.microsoft.com/office/word/2016/wordml/cid" xmlns:w16="http://schemas.microsoft.com/office/word/2018/wordml" xmlns:w16se="http://schemas.microsoft.com/office/word/2015/wordml/symex" xmlns:wpg="http://schemas.microsoft.com/office/word/2010/wordprocessingGroup" xmlns:wpi="http://schemas.microsoft.com/office/word/2010/wordprocessingInk" xmlns:wne="http://schemas.microsoft.com/office/word/2006/wordml" xmlns:wps="http://schemas.microsoft.com/office/word/2010/wordprocessingShape" mc:Ignorable="w14 w15 w16se w16cid w16 w16cex wp14">
   <w:body>
     <w:tbl>
       <w:tblPr>
@@ -406,8 +406,6 @@
                 <w:color w:val="000000"/>
               </w:rPr>
             </w:pPr>
-            <w:bookmarkStart w:id="1" w:name="_GoBack"/>
-            <w:bookmarkEnd w:id="1"/>
           </w:p>
         </w:tc>
       </w:tr>
@@ -1319,13 +1317,13 @@
               <mc:AlternateContent>
                 <mc:Choice Requires="wps">
                   <w:drawing>
-                    <wp:anchor distT="0" distB="0" distL="114300" distR="114300" simplePos="0" relativeHeight="251662336" behindDoc="1" locked="0" layoutInCell="0" allowOverlap="1" wp14:anchorId="58465538" wp14:editId="0863140D">
+                    <wp:anchor distT="0" distB="0" distL="114300" distR="114300" simplePos="0" relativeHeight="251662336" behindDoc="1" locked="1" layoutInCell="0" allowOverlap="1" wp14:anchorId="58465538" wp14:editId="225EA63F">
                       <wp:simplePos x="0" y="0"/>
                       <wp:positionH relativeFrom="column">
-                        <wp:posOffset>732895</wp:posOffset>
+                        <wp:posOffset>728980</wp:posOffset>
                       </wp:positionH>
-                      <wp:positionV relativeFrom="paragraph">
-                        <wp:posOffset>-156748</wp:posOffset>
+                      <wp:positionV relativeFrom="page">
+                        <wp:posOffset>-160020</wp:posOffset>
                       </wp:positionV>
                       <wp:extent cx="91440" cy="640080"/>
                       <wp:effectExtent l="0" t="0" r="22860" b="26670"/>
@@ -1387,7 +1385,7 @@
                 </mc:Choice>
                 <mc:Fallback>
                   <w:pict>
-                    <v:shapetype w14:anchorId="7C945901" id="_x0000_t87" coordsize="21600,21600" o:spt="87" adj="1800,10800" path="m21600,qx10800@0l10800@2qy0@11,10800@3l10800@1qy21600,21600e" filled="f">
+                    <v:shapetype w14:anchorId="7A8B3636" id="_x0000_t87" coordsize="21600,21600" o:spt="87" adj="1800,10800" path="m21600,qx10800@0l10800@2qy0@11,10800@3l10800@1qy21600,21600e" filled="f">
                       <v:formulas>
                         <v:f eqn="val #0"/>
                         <v:f eqn="sum 21600 0 #0"/>
@@ -1408,7 +1406,10 @@
                         <v:h position="topLeft,#1" yrange="@9,@10"/>
                       </v:handles>
                     </v:shapetype>
-                    <v:shape id="Left Brace 5" o:spid="_x0000_s1026" type="#_x0000_t87" style="position:absolute;margin-left:57.7pt;margin-top:-12.35pt;width:7.2pt;height:50.4pt;z-index:-251654144;visibility:visible;mso-wrap-style:square;mso-width-percent:0;mso-height-percent:0;mso-wrap-distance-left:9pt;mso-wrap-distance-top:0;mso-wrap-distance-right:9pt;mso-wrap-distance-bottom:0;mso-position-horizontal:absolute;mso-position-horizontal-relative:text;mso-position-vertical:absolute;mso-position-vertical-relative:text;mso-width-percent:0;mso-height-percent:0;mso-width-relative:page;mso-height-relative:page;v-text-anchor:top" o:gfxdata="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" o:allowincell="f"/>
+                    <v:shape id="Left Brace 5" o:spid="_x0000_s1026" type="#_x0000_t87" style="position:absolute;margin-left:57.4pt;margin-top:-12.6pt;width:7.2pt;height:50.4pt;z-index:-251654144;visibility:visible;mso-wrap-style:square;mso-width-percent:0;mso-height-percent:0;mso-wrap-distance-left:9pt;mso-wrap-distance-top:0;mso-wrap-distance-right:9pt;mso-wrap-distance-bottom:0;mso-position-horizontal:absolute;mso-position-horizontal-relative:text;mso-position-vertical:absolute;mso-position-vertical-relative:page;mso-width-percent:0;mso-height-percent:0;mso-width-relative:page;mso-height-relative:page;v-text-anchor:top" o:gfxdata="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" o:allowincell="f">
+                      <w10:wrap anchory="page"/>
+                      <w10:anchorlock/>
+                    </v:shape>
                   </w:pict>
                 </mc:Fallback>
               </mc:AlternateContent>
@@ -3680,7 +3681,7 @@
                 <w:cs/>
               </w:rPr>
             </w:pPr>
-            <w:bookmarkStart w:id="2" w:name="_Hlk18150781"/>
+            <w:bookmarkStart w:id="1" w:name="_Hlk18150781"/>
             <w:r>
               <w:rPr>
                 <w:rFonts w:ascii="TH SarabunPSK" w:hAnsi="TH SarabunPSK" w:cs="TH SarabunPSK"/>
@@ -3999,7 +4000,7 @@
           </w:p>
         </w:tc>
       </w:tr>
-      <w:bookmarkEnd w:id="2"/>
+      <w:bookmarkEnd w:id="1"/>
       <w:tr>
         <w:trPr>
           <w:cantSplit/>
@@ -4542,7 +4543,7 @@
 </file>
 
 <file path=word/endnotes.xml><?xml version="1.0" encoding="utf-8"?>
-<w:endnotes xmlns:wpc="http://schemas.microsoft.com/office/word/2010/wordprocessingCanvas" xmlns:cx="http://schemas.microsoft.com/office/drawing/2014/chartex" xmlns:cx1="http://schemas.microsoft.com/office/drawing/2015/9/8/chartex" xmlns:cx2="http://schemas.microsoft.com/office/drawing/2015/10/21/chartex" xmlns:cx3="http://schemas.microsoft.com/office/drawing/2016/5/9/chartex" xmlns:cx4="http://schemas.microsoft.com/office/drawing/2016/5/10/chartex" xmlns:cx5="http://schemas.microsoft.com/office/drawing/2016/5/11/chartex" xmlns:cx6="http://schemas.microsoft.com/office/drawing/2016/5/12/chartex" xmlns:cx7="http://schemas.microsoft.com/office/drawing/2016/5/13/chartex" xmlns:cx8="http://schemas.microsoft.com/office/drawing/2016/5/14/chartex" xmlns:mc="http://schemas.openxmlformats.org/markup-compatibility/2006" xmlns:aink="http://schemas.microsoft.com/office/drawing/2016/ink" xmlns:am3d="http://schemas.microsoft.com/office/drawing/2017/model3d" xmlns:o="urn:schemas-microsoft-com:office:office" xmlns:r="http://schemas.openxmlformats.org/officeDocument/2006/relationships" xmlns:m="http://schemas.openxmlformats.org/officeDocument/2006/math" xmlns:v="urn:schemas-microsoft-com:vml" xmlns:wp14="http://schemas.microsoft.com/office/word/2010/wordprocessingDrawing" xmlns:wp="http://schemas.openxmlformats.org/drawingml/2006/wordprocessingDrawing" xmlns:w10="urn:schemas-microsoft-com:office:word" xmlns:w="http://schemas.openxmlformats.org/wordprocessingml/2006/main" xmlns:w14="http://schemas.microsoft.com/office/word/2010/wordml" xmlns:w15="http://schemas.microsoft.com/office/word/2012/wordml" xmlns:w16cid="http://schemas.microsoft.com/office/word/2016/wordml/cid" xmlns:w16se="http://schemas.microsoft.com/office/word/2015/wordml/symex" xmlns:wpg="http://schemas.microsoft.com/office/word/2010/wordprocessingGroup" xmlns:wpi="http://schemas.microsoft.com/office/word/2010/wordprocessingInk" xmlns:wne="http://schemas.microsoft.com/office/word/2006/wordml" xmlns:wps="http://schemas.microsoft.com/office/word/2010/wordprocessingShape" mc:Ignorable="w14 w15 w16se w16cid wp14">
+<w:endnotes xmlns:wpc="http://schemas.microsoft.com/office/word/2010/wordprocessingCanvas" xmlns:cx="http://schemas.microsoft.com/office/drawing/2014/chartex" xmlns:cx1="http://schemas.microsoft.com/office/drawing/2015/9/8/chartex" xmlns:cx2="http://schemas.microsoft.com/office/drawing/2015/10/21/chartex" xmlns:cx3="http://schemas.microsoft.com/office/drawing/2016/5/9/chartex" xmlns:cx4="http://schemas.microsoft.com/office/drawing/2016/5/10/chartex" xmlns:cx5="http://schemas.microsoft.com/office/drawing/2016/5/11/chartex" xmlns:cx6="http://schemas.microsoft.com/office/drawing/2016/5/12/chartex" xmlns:cx7="http://schemas.microsoft.com/office/drawing/2016/5/13/chartex" xmlns:cx8="http://schemas.microsoft.com/office/drawing/2016/5/14/chartex" xmlns:mc="http://schemas.openxmlformats.org/markup-compatibility/2006" xmlns:aink="http://schemas.microsoft.com/office/drawing/2016/ink" xmlns:am3d="http://schemas.microsoft.com/office/drawing/2017/model3d" xmlns:o="urn:schemas-microsoft-com:office:office" xmlns:r="http://schemas.openxmlformats.org/officeDocument/2006/relationships" xmlns:m="http://schemas.openxmlformats.org/officeDocument/2006/math" xmlns:v="urn:schemas-microsoft-com:vml" xmlns:wp14="http://schemas.microsoft.com/office/word/2010/wordprocessingDrawing" xmlns:wp="http://schemas.openxmlformats.org/drawingml/2006/wordprocessingDrawing" xmlns:w10="urn:schemas-microsoft-com:office:word" xmlns:w="http://schemas.openxmlformats.org/wordprocessingml/2006/main" xmlns:w14="http://schemas.microsoft.com/office/word/2010/wordml" xmlns:w15="http://schemas.microsoft.com/office/word/2012/wordml" xmlns:w16cex="http://schemas.microsoft.com/office/word/2018/wordml/cex" xmlns:w16cid="http://schemas.microsoft.com/office/word/2016/wordml/cid" xmlns:w16="http://schemas.microsoft.com/office/word/2018/wordml" xmlns:w16se="http://schemas.microsoft.com/office/word/2015/wordml/symex" xmlns:wpg="http://schemas.microsoft.com/office/word/2010/wordprocessingGroup" xmlns:wpi="http://schemas.microsoft.com/office/word/2010/wordprocessingInk" xmlns:wne="http://schemas.microsoft.com/office/word/2006/wordml" xmlns:wps="http://schemas.microsoft.com/office/word/2010/wordprocessingShape" mc:Ignorable="w14 w15 w16se w16cid w16 w16cex wp14">
   <w:endnote w:type="separator" w:id="-1">
     <w:p>
       <w:r>
@@ -4561,7 +4562,7 @@
 </file>
 
 <file path=word/footnotes.xml><?xml version="1.0" encoding="utf-8"?>
-<w:footnotes xmlns:wpc="http://schemas.microsoft.com/office/word/2010/wordprocessingCanvas" xmlns:cx="http://schemas.microsoft.com/office/drawing/2014/chartex" xmlns:cx1="http://schemas.microsoft.com/office/drawing/2015/9/8/chartex" xmlns:cx2="http://schemas.microsoft.com/office/drawing/2015/10/21/chartex" xmlns:cx3="http://schemas.microsoft.com/office/drawing/2016/5/9/chartex" xmlns:cx4="http://schemas.microsoft.com/office/drawing/2016/5/10/chartex" xmlns:cx5="http://schemas.microsoft.com/office/drawing/2016/5/11/chartex" xmlns:cx6="http://schemas.microsoft.com/office/drawing/2016/5/12/chartex" xmlns:cx7="http://schemas.microsoft.com/office/drawing/2016/5/13/chartex" xmlns:cx8="http://schemas.microsoft.com/office/drawing/2016/5/14/chartex" xmlns:mc="http://schemas.openxmlformats.org/markup-compatibility/2006" xmlns:aink="http://schemas.microsoft.com/office/drawing/2016/ink" xmlns:am3d="http://schemas.microsoft.com/office/drawing/2017/model3d" xmlns:o="urn:schemas-microsoft-com:office:office" xmlns:r="http://schemas.openxmlformats.org/officeDocument/2006/relationships" xmlns:m="http://schemas.openxmlformats.org/officeDocument/2006/math" xmlns:v="urn:schemas-microsoft-com:vml" xmlns:wp14="http://schemas.microsoft.com/office/word/2010/wordprocessingDrawing" xmlns:wp="http://schemas.openxmlformats.org/drawingml/2006/wordprocessingDrawing" xmlns:w10="urn:schemas-microsoft-com:office:word" xmlns:w="http://schemas.openxmlformats.org/wordprocessingml/2006/main" xmlns:w14="http://schemas.microsoft.com/office/word/2010/wordml" xmlns:w15="http://schemas.microsoft.com/office/word/2012/wordml" xmlns:w16cid="http://schemas.microsoft.com/office/word/2016/wordml/cid" xmlns:w16se="http://schemas.microsoft.com/office/word/2015/wordml/symex" xmlns:wpg="http://schemas.microsoft.com/office/word/2010/wordprocessingGroup" xmlns:wpi="http://schemas.microsoft.com/office/word/2010/wordprocessingInk" xmlns:wne="http://schemas.microsoft.com/office/word/2006/wordml" xmlns:wps="http://schemas.microsoft.com/office/word/2010/wordprocessingShape" mc:Ignorable="w14 w15 w16se w16cid wp14">
+<w:footnotes xmlns:wpc="http://schemas.microsoft.com/office/word/2010/wordprocessingCanvas" xmlns:cx="http://schemas.microsoft.com/office/drawing/2014/chartex" xmlns:cx1="http://schemas.microsoft.com/office/drawing/2015/9/8/chartex" xmlns:cx2="http://schemas.microsoft.com/office/drawing/2015/10/21/chartex" xmlns:cx3="http://schemas.microsoft.com/office/drawing/2016/5/9/chartex" xmlns:cx4="http://schemas.microsoft.com/office/drawing/2016/5/10/chartex" xmlns:cx5="http://schemas.microsoft.com/office/drawing/2016/5/11/chartex" xmlns:cx6="http://schemas.microsoft.com/office/drawing/2016/5/12/chartex" xmlns:cx7="http://schemas.microsoft.com/office/drawing/2016/5/13/chartex" xmlns:cx8="http://schemas.microsoft.com/office/drawing/2016/5/14/chartex" xmlns:mc="http://schemas.openxmlformats.org/markup-compatibility/2006" xmlns:aink="http://schemas.microsoft.com/office/drawing/2016/ink" xmlns:am3d="http://schemas.microsoft.com/office/drawing/2017/model3d" xmlns:o="urn:schemas-microsoft-com:office:office" xmlns:r="http://schemas.openxmlformats.org/officeDocument/2006/relationships" xmlns:m="http://schemas.openxmlformats.org/officeDocument/2006/math" xmlns:v="urn:schemas-microsoft-com:vml" xmlns:wp14="http://schemas.microsoft.com/office/word/2010/wordprocessingDrawing" xmlns:wp="http://schemas.openxmlformats.org/drawingml/2006/wordprocessingDrawing" xmlns:w10="urn:schemas-microsoft-com:office:word" xmlns:w="http://schemas.openxmlformats.org/wordprocessingml/2006/main" xmlns:w14="http://schemas.microsoft.com/office/word/2010/wordml" xmlns:w15="http://schemas.microsoft.com/office/word/2012/wordml" xmlns:w16cex="http://schemas.microsoft.com/office/word/2018/wordml/cex" xmlns:w16cid="http://schemas.microsoft.com/office/word/2016/wordml/cid" xmlns:w16="http://schemas.microsoft.com/office/word/2018/wordml" xmlns:w16se="http://schemas.microsoft.com/office/word/2015/wordml/symex" xmlns:wpg="http://schemas.microsoft.com/office/word/2010/wordprocessingGroup" xmlns:wpi="http://schemas.microsoft.com/office/word/2010/wordprocessingInk" xmlns:wne="http://schemas.microsoft.com/office/word/2006/wordml" xmlns:wps="http://schemas.microsoft.com/office/word/2010/wordprocessingShape" mc:Ignorable="w14 w15 w16se w16cid w16 w16cex wp14">
   <w:footnote w:type="separator" w:id="-1">
     <w:p>
       <w:r>
@@ -4580,7 +4581,7 @@
 </file>
 
 <file path=word/header1.xml><?xml version="1.0" encoding="utf-8"?>
-<w:hdr xmlns:wpc="http://schemas.microsoft.com/office/word/2010/wordprocessingCanvas" xmlns:cx="http://schemas.microsoft.com/office/drawing/2014/chartex" xmlns:cx1="http://schemas.microsoft.com/office/drawing/2015/9/8/chartex" xmlns:cx2="http://schemas.microsoft.com/office/drawing/2015/10/21/chartex" xmlns:cx3="http://schemas.microsoft.com/office/drawing/2016/5/9/chartex" xmlns:cx4="http://schemas.microsoft.com/office/drawing/2016/5/10/chartex" xmlns:cx5="http://schemas.microsoft.com/office/drawing/2016/5/11/chartex" xmlns:cx6="http://schemas.microsoft.com/office/drawing/2016/5/12/chartex" xmlns:cx7="http://schemas.microsoft.com/office/drawing/2016/5/13/chartex" xmlns:cx8="http://schemas.microsoft.com/office/drawing/2016/5/14/chartex" xmlns:mc="http://schemas.openxmlformats.org/markup-compatibility/2006" xmlns:aink="http://schemas.microsoft.com/office/drawing/2016/ink" xmlns:am3d="http://schemas.microsoft.com/office/drawing/2017/model3d" xmlns:o="urn:schemas-microsoft-com:office:office" xmlns:r="http://schemas.openxmlformats.org/officeDocument/2006/relationships" xmlns:m="http://schemas.openxmlformats.org/officeDocument/2006/math" xmlns:v="urn:schemas-microsoft-com:vml" xmlns:wp14="http://schemas.microsoft.com/office/word/2010/wordprocessingDrawing" xmlns:wp="http://schemas.openxmlformats.org/drawingml/2006/wordprocessingDrawing" xmlns:w10="urn:schemas-microsoft-com:office:word" xmlns:w="http://schemas.openxmlformats.org/wordprocessingml/2006/main" xmlns:w14="http://schemas.microsoft.com/office/word/2010/wordml" xmlns:w15="http://schemas.microsoft.com/office/word/2012/wordml" xmlns:w16cid="http://schemas.microsoft.com/office/word/2016/wordml/cid" xmlns:w16se="http://schemas.microsoft.com/office/word/2015/wordml/symex" xmlns:wpg="http://schemas.microsoft.com/office/word/2010/wordprocessingGroup" xmlns:wpi="http://schemas.microsoft.com/office/word/2010/wordprocessingInk" xmlns:wne="http://schemas.microsoft.com/office/word/2006/wordml" xmlns:wps="http://schemas.microsoft.com/office/word/2010/wordprocessingShape" mc:Ignorable="w14 w15 w16se w16cid wp14">
+<w:hdr xmlns:wpc="http://schemas.microsoft.com/office/word/2010/wordprocessingCanvas" xmlns:cx="http://schemas.microsoft.com/office/drawing/2014/chartex" xmlns:cx1="http://schemas.microsoft.com/office/drawing/2015/9/8/chartex" xmlns:cx2="http://schemas.microsoft.com/office/drawing/2015/10/21/chartex" xmlns:cx3="http://schemas.microsoft.com/office/drawing/2016/5/9/chartex" xmlns:cx4="http://schemas.microsoft.com/office/drawing/2016/5/10/chartex" xmlns:cx5="http://schemas.microsoft.com/office/drawing/2016/5/11/chartex" xmlns:cx6="http://schemas.microsoft.com/office/drawing/2016/5/12/chartex" xmlns:cx7="http://schemas.microsoft.com/office/drawing/2016/5/13/chartex" xmlns:cx8="http://schemas.microsoft.com/office/drawing/2016/5/14/chartex" xmlns:mc="http://schemas.openxmlformats.org/markup-compatibility/2006" xmlns:aink="http://schemas.microsoft.com/office/drawing/2016/ink" xmlns:am3d="http://schemas.microsoft.com/office/drawing/2017/model3d" xmlns:o="urn:schemas-microsoft-com:office:office" xmlns:r="http://schemas.openxmlformats.org/officeDocument/2006/relationships" xmlns:m="http://schemas.openxmlformats.org/officeDocument/2006/math" xmlns:v="urn:schemas-microsoft-com:vml" xmlns:wp14="http://schemas.microsoft.com/office/word/2010/wordprocessingDrawing" xmlns:wp="http://schemas.openxmlformats.org/drawingml/2006/wordprocessingDrawing" xmlns:w10="urn:schemas-microsoft-com:office:word" xmlns:w="http://schemas.openxmlformats.org/wordprocessingml/2006/main" xmlns:w14="http://schemas.microsoft.com/office/word/2010/wordml" xmlns:w15="http://schemas.microsoft.com/office/word/2012/wordml" xmlns:w16cex="http://schemas.microsoft.com/office/word/2018/wordml/cex" xmlns:w16cid="http://schemas.microsoft.com/office/word/2016/wordml/cid" xmlns:w16="http://schemas.microsoft.com/office/word/2018/wordml" xmlns:w16se="http://schemas.microsoft.com/office/word/2015/wordml/symex" xmlns:wpg="http://schemas.microsoft.com/office/word/2010/wordprocessingGroup" xmlns:wpi="http://schemas.microsoft.com/office/word/2010/wordprocessingInk" xmlns:wne="http://schemas.microsoft.com/office/word/2006/wordml" xmlns:wps="http://schemas.microsoft.com/office/word/2010/wordprocessingShape" mc:Ignorable="w14 w15 w16se w16cid w16 w16cex wp14">
   <w:tbl>
     <w:tblPr>
       <w:tblW w:w="0" w:type="auto"/>
@@ -4728,7 +4729,7 @@
 </file>
 
 <file path=word/styles.xml><?xml version="1.0" encoding="utf-8"?>
-<w:styles xmlns:mc="http://schemas.openxmlformats.org/markup-compatibility/2006" xmlns:r="http://schemas.openxmlformats.org/officeDocument/2006/relationships" xmlns:w="http://schemas.openxmlformats.org/wordprocessingml/2006/main" xmlns:w14="http://schemas.microsoft.com/office/word/2010/wordml" xmlns:w15="http://schemas.microsoft.com/office/word/2012/wordml" xmlns:w16cid="http://schemas.microsoft.com/office/word/2016/wordml/cid" xmlns:w16se="http://schemas.microsoft.com/office/word/2015/wordml/symex" mc:Ignorable="w14 w15 w16se w16cid">
+<w:styles xmlns:mc="http://schemas.openxmlformats.org/markup-compatibility/2006" xmlns:r="http://schemas.openxmlformats.org/officeDocument/2006/relationships" xmlns:w="http://schemas.openxmlformats.org/wordprocessingml/2006/main" xmlns:w14="http://schemas.microsoft.com/office/word/2010/wordml" xmlns:w15="http://schemas.microsoft.com/office/word/2012/wordml" xmlns:w16cex="http://schemas.microsoft.com/office/word/2018/wordml/cex" xmlns:w16cid="http://schemas.microsoft.com/office/word/2016/wordml/cid" xmlns:w16="http://schemas.microsoft.com/office/word/2018/wordml" xmlns:w16se="http://schemas.microsoft.com/office/word/2015/wordml/symex" mc:Ignorable="w14 w15 w16se w16cid w16 w16cex">
   <w:docDefaults>
     <w:rPrDefault>
       <w:rPr>
@@ -4744,7 +4745,7 @@
       </w:pPr>
     </w:pPrDefault>
   </w:docDefaults>
-  <w:latentStyles w:defLockedState="0" w:defUIPriority="99" w:defSemiHidden="0" w:defUnhideWhenUsed="0" w:defQFormat="0" w:count="377">
+  <w:latentStyles w:defLockedState="0" w:defUIPriority="99" w:defSemiHidden="0" w:defUnhideWhenUsed="0" w:defQFormat="0" w:count="376">
     <w:lsdException w:name="Normal" w:uiPriority="0" w:qFormat="1"/>
     <w:lsdException w:name="heading 1" w:uiPriority="0" w:qFormat="1"/>
     <w:lsdException w:name="heading 2" w:semiHidden="1" w:uiPriority="0" w:unhideWhenUsed="1" w:qFormat="1"/>
@@ -5121,7 +5122,6 @@
     <w:lsdException w:name="Hashtag" w:semiHidden="1" w:unhideWhenUsed="1"/>
     <w:lsdException w:name="Unresolved Mention" w:semiHidden="1" w:unhideWhenUsed="1"/>
     <w:lsdException w:name="Smart Link" w:semiHidden="1" w:unhideWhenUsed="1"/>
-    <w:lsdException w:name="Smart Link Error" w:semiHidden="1" w:unhideWhenUsed="1"/>
   </w:latentStyles>
   <w:style w:type="paragraph" w:default="1" w:styleId="Normal">
     <w:name w:val="Normal"/>
@@ -5773,7 +5773,7 @@
 </file>
 
 <file path=customXml/itemProps1.xml><?xml version="1.0" encoding="utf-8"?>
-<ds:datastoreItem xmlns:ds="http://schemas.openxmlformats.org/officeDocument/2006/customXml" ds:itemID="{6F16107A-4062-4AFE-8B4B-0C637DC26962}">
+<ds:datastoreItem xmlns:ds="http://schemas.openxmlformats.org/officeDocument/2006/customXml" ds:itemID="{BC39B9EA-952D-4385-8394-9ADA59F25750}">
   <ds:schemaRefs>
     <ds:schemaRef ds:uri="http://schemas.openxmlformats.org/officeDocument/2006/bibliography"/>
   </ds:schemaRefs>

</xml_diff>